<commit_message>
Added first grad semester stuff
</commit_message>
<xml_diff>
--- a/CSE667 - Cryptography/Final Project/FinalProjectPaper.docx
+++ b/CSE667 - Cryptography/Final Project/FinalProjectPaper.docx
@@ -212,12 +212,12 @@
             <wp:extent cx="2815133" cy="2185721"/>
             <wp:effectExtent b="0" l="0" r="0" t="0"/>
             <wp:wrapSquare wrapText="left" distB="19050" distT="19050" distL="19050" distR="19050"/>
-            <wp:docPr id="226" name="image216.png"/>
+            <wp:docPr id="226" name="image223.png"/>
             <a:graphic>
               <a:graphicData uri="http://schemas.openxmlformats.org/drawingml/2006/picture">
                 <pic:pic>
                   <pic:nvPicPr>
-                    <pic:cNvPr id="0" name="image216.png"/>
+                    <pic:cNvPr id="0" name="image223.png"/>
                     <pic:cNvPicPr preferRelativeResize="0"/>
                   </pic:nvPicPr>
                   <pic:blipFill>
@@ -3030,12 +3030,12 @@
           <wp:inline distB="19050" distT="19050" distL="19050" distR="19050">
             <wp:extent cx="6516929" cy="4005377"/>
             <wp:effectExtent b="0" l="0" r="0" t="0"/>
-            <wp:docPr id="227" name="image225.png"/>
+            <wp:docPr id="227" name="image228.png"/>
             <a:graphic>
               <a:graphicData uri="http://schemas.openxmlformats.org/drawingml/2006/picture">
                 <pic:pic>
                   <pic:nvPicPr>
-                    <pic:cNvPr id="0" name="image225.png"/>
+                    <pic:cNvPr id="0" name="image228.png"/>
                     <pic:cNvPicPr preferRelativeResize="0"/>
                   </pic:nvPicPr>
                   <pic:blipFill>
@@ -6267,12 +6267,12 @@
           <wp:inline distB="19050" distT="19050" distL="19050" distR="19050">
             <wp:extent cx="448361" cy="446837"/>
             <wp:effectExtent b="0" l="0" r="0" t="0"/>
-            <wp:docPr id="224" name="image224.png"/>
+            <wp:docPr id="224" name="image220.png"/>
             <a:graphic>
               <a:graphicData uri="http://schemas.openxmlformats.org/drawingml/2006/picture">
                 <pic:pic>
                   <pic:nvPicPr>
-                    <pic:cNvPr id="0" name="image224.png"/>
+                    <pic:cNvPr id="0" name="image220.png"/>
                     <pic:cNvPicPr preferRelativeResize="0"/>
                   </pic:nvPicPr>
                   <pic:blipFill>
@@ -6397,12 +6397,12 @@
           <wp:inline distB="19050" distT="19050" distL="19050" distR="19050">
             <wp:extent cx="448361" cy="446837"/>
             <wp:effectExtent b="0" l="0" r="0" t="0"/>
-            <wp:docPr id="225" name="image223.png"/>
+            <wp:docPr id="225" name="image226.png"/>
             <a:graphic>
               <a:graphicData uri="http://schemas.openxmlformats.org/drawingml/2006/picture">
                 <pic:pic>
                   <pic:nvPicPr>
-                    <pic:cNvPr id="0" name="image223.png"/>
+                    <pic:cNvPr id="0" name="image226.png"/>
                     <pic:cNvPicPr preferRelativeResize="0"/>
                   </pic:nvPicPr>
                   <pic:blipFill>
@@ -6491,12 +6491,12 @@
           <wp:inline distB="19050" distT="19050" distL="19050" distR="19050">
             <wp:extent cx="719633" cy="719633"/>
             <wp:effectExtent b="0" l="0" r="0" t="0"/>
-            <wp:docPr id="221" name="image228.png"/>
+            <wp:docPr id="221" name="image217.png"/>
             <a:graphic>
               <a:graphicData uri="http://schemas.openxmlformats.org/drawingml/2006/picture">
                 <pic:pic>
                   <pic:nvPicPr>
-                    <pic:cNvPr id="0" name="image228.png"/>
+                    <pic:cNvPr id="0" name="image217.png"/>
                     <pic:cNvPicPr preferRelativeResize="0"/>
                   </pic:nvPicPr>
                   <pic:blipFill>
@@ -6585,12 +6585,12 @@
           <wp:inline distB="19050" distT="19050" distL="19050" distR="19050">
             <wp:extent cx="978548" cy="387401"/>
             <wp:effectExtent b="0" l="0" r="0" t="0"/>
-            <wp:docPr id="222" name="image221.png"/>
+            <wp:docPr id="222" name="image224.png"/>
             <a:graphic>
               <a:graphicData uri="http://schemas.openxmlformats.org/drawingml/2006/picture">
                 <pic:pic>
                   <pic:nvPicPr>
-                    <pic:cNvPr id="0" name="image221.png"/>
+                    <pic:cNvPr id="0" name="image224.png"/>
                     <pic:cNvPicPr preferRelativeResize="0"/>
                   </pic:nvPicPr>
                   <pic:blipFill>
@@ -6632,12 +6632,12 @@
           <wp:inline distB="19050" distT="19050" distL="19050" distR="19050">
             <wp:extent cx="978548" cy="387401"/>
             <wp:effectExtent b="0" l="0" r="0" t="0"/>
-            <wp:docPr id="214" name="image226.png"/>
+            <wp:docPr id="214" name="image218.png"/>
             <a:graphic>
               <a:graphicData uri="http://schemas.openxmlformats.org/drawingml/2006/picture">
                 <pic:pic>
                   <pic:nvPicPr>
-                    <pic:cNvPr id="0" name="image226.png"/>
+                    <pic:cNvPr id="0" name="image218.png"/>
                     <pic:cNvPicPr preferRelativeResize="0"/>
                   </pic:nvPicPr>
                   <pic:blipFill>
@@ -6726,12 +6726,12 @@
           <wp:inline distB="19050" distT="19050" distL="19050" distR="19050">
             <wp:extent cx="443789" cy="443789"/>
             <wp:effectExtent b="0" l="0" r="0" t="0"/>
-            <wp:docPr id="218" name="image217.png"/>
+            <wp:docPr id="218" name="image219.png"/>
             <a:graphic>
               <a:graphicData uri="http://schemas.openxmlformats.org/drawingml/2006/picture">
                 <pic:pic>
                   <pic:nvPicPr>
-                    <pic:cNvPr id="0" name="image217.png"/>
+                    <pic:cNvPr id="0" name="image219.png"/>
                     <pic:cNvPicPr preferRelativeResize="0"/>
                   </pic:nvPicPr>
                   <pic:blipFill>
@@ -6773,12 +6773,12 @@
           <wp:inline distB="19050" distT="19050" distL="19050" distR="19050">
             <wp:extent cx="710489" cy="710489"/>
             <wp:effectExtent b="0" l="0" r="0" t="0"/>
-            <wp:docPr id="219" name="image218.png"/>
+            <wp:docPr id="219" name="image216.png"/>
             <a:graphic>
               <a:graphicData uri="http://schemas.openxmlformats.org/drawingml/2006/picture">
                 <pic:pic>
                   <pic:nvPicPr>
-                    <pic:cNvPr id="0" name="image218.png"/>
+                    <pic:cNvPr id="0" name="image216.png"/>
                     <pic:cNvPicPr preferRelativeResize="0"/>
                   </pic:nvPicPr>
                   <pic:blipFill>
@@ -6820,12 +6820,12 @@
           <wp:inline distB="19050" distT="19050" distL="19050" distR="19050">
             <wp:extent cx="708965" cy="710489"/>
             <wp:effectExtent b="0" l="0" r="0" t="0"/>
-            <wp:docPr id="216" name="image219.png"/>
+            <wp:docPr id="216" name="image225.png"/>
             <a:graphic>
               <a:graphicData uri="http://schemas.openxmlformats.org/drawingml/2006/picture">
                 <pic:pic>
                   <pic:nvPicPr>
-                    <pic:cNvPr id="0" name="image219.png"/>
+                    <pic:cNvPr id="0" name="image225.png"/>
                     <pic:cNvPicPr preferRelativeResize="0"/>
                   </pic:nvPicPr>
                   <pic:blipFill>
@@ -6867,12 +6867,12 @@
           <wp:inline distB="19050" distT="19050" distL="19050" distR="19050">
             <wp:extent cx="445313" cy="445313"/>
             <wp:effectExtent b="0" l="0" r="0" t="0"/>
-            <wp:docPr id="217" name="image215.png"/>
+            <wp:docPr id="217" name="image221.png"/>
             <a:graphic>
               <a:graphicData uri="http://schemas.openxmlformats.org/drawingml/2006/picture">
                 <pic:pic>
                   <pic:nvPicPr>
-                    <pic:cNvPr id="0" name="image215.png"/>
+                    <pic:cNvPr id="0" name="image221.png"/>
                     <pic:cNvPicPr preferRelativeResize="0"/>
                   </pic:nvPicPr>
                   <pic:blipFill>
@@ -6914,12 +6914,12 @@
           <wp:inline distB="19050" distT="19050" distL="19050" distR="19050">
             <wp:extent cx="443789" cy="443789"/>
             <wp:effectExtent b="0" l="0" r="0" t="0"/>
-            <wp:docPr id="220" name="image220.png"/>
+            <wp:docPr id="220" name="image215.png"/>
             <a:graphic>
               <a:graphicData uri="http://schemas.openxmlformats.org/drawingml/2006/picture">
                 <pic:pic>
                   <pic:nvPicPr>
-                    <pic:cNvPr id="0" name="image220.png"/>
+                    <pic:cNvPr id="0" name="image215.png"/>
                     <pic:cNvPicPr preferRelativeResize="0"/>
                   </pic:nvPicPr>
                   <pic:blipFill>

</xml_diff>